<commit_message>
Project 1 u3178318 update
</commit_message>
<xml_diff>
--- a/Project1/U3178318/FLOW CHART/FLOW_CHART_11055_U3178318.docx
+++ b/Project1/U3178318/FLOW CHART/FLOW_CHART_11055_U3178318.docx
@@ -90,10 +90,10 @@
           <w:noProof/>
         </w:rPr>
         <w:drawing>
-          <wp:inline distT="0" distB="0" distL="0" distR="0" wp14:anchorId="0173FDF4" wp14:editId="2D3D6524">
-            <wp:extent cx="2586760" cy="6996430"/>
-            <wp:effectExtent l="0" t="0" r="0" b="0"/>
-            <wp:docPr id="2" name="Picture 2"/>
+          <wp:inline distT="0" distB="0" distL="0" distR="0" wp14:anchorId="46567CA8" wp14:editId="396D78B7">
+            <wp:extent cx="4065038" cy="7235190"/>
+            <wp:effectExtent l="0" t="0" r="0" b="3810"/>
+            <wp:docPr id="1" name="Picture 1"/>
             <wp:cNvGraphicFramePr>
               <a:graphicFrameLocks xmlns:a="http://schemas.openxmlformats.org/drawingml/2006/main" noChangeAspect="1"/>
             </wp:cNvGraphicFramePr>
@@ -107,7 +107,7 @@
                     </pic:cNvPicPr>
                   </pic:nvPicPr>
                   <pic:blipFill>
-                    <a:blip r:embed="rId4" cstate="print">
+                    <a:blip r:embed="rId4">
                       <a:extLst>
                         <a:ext uri="{28A0092B-C50C-407E-A947-70E740481C1C}">
                           <a14:useLocalDpi xmlns:a14="http://schemas.microsoft.com/office/drawing/2010/main" val="0"/>
@@ -122,7 +122,7 @@
                   <pic:spPr bwMode="auto">
                     <a:xfrm>
                       <a:off x="0" y="0"/>
-                      <a:ext cx="2606646" cy="7050216"/>
+                      <a:ext cx="4069666" cy="7243428"/>
                     </a:xfrm>
                     <a:prstGeom prst="rect">
                       <a:avLst/>
@@ -149,7 +149,6 @@
           <w:i/>
           <w:iCs/>
         </w:rPr>
-        <w:lastRenderedPageBreak/>
         <w:t xml:space="preserve">Flow chart describing how </w:t>
       </w:r>
       <w:r>
@@ -209,10 +208,10 @@
           <w:noProof/>
         </w:rPr>
         <w:drawing>
-          <wp:inline distT="0" distB="0" distL="0" distR="0" wp14:anchorId="3DEB7D39" wp14:editId="00E9343E">
-            <wp:extent cx="5317985" cy="7487920"/>
-            <wp:effectExtent l="0" t="0" r="0" b="0"/>
-            <wp:docPr id="3" name="Picture 3"/>
+          <wp:inline distT="0" distB="0" distL="0" distR="0" wp14:anchorId="7126C695" wp14:editId="4FD89633">
+            <wp:extent cx="4780866" cy="6949440"/>
+            <wp:effectExtent l="0" t="0" r="0" b="3810"/>
+            <wp:docPr id="6" name="Picture 6"/>
             <wp:cNvGraphicFramePr>
               <a:graphicFrameLocks xmlns:a="http://schemas.openxmlformats.org/drawingml/2006/main" noChangeAspect="1"/>
             </wp:cNvGraphicFramePr>
@@ -226,7 +225,7 @@
                     </pic:cNvPicPr>
                   </pic:nvPicPr>
                   <pic:blipFill>
-                    <a:blip r:embed="rId5">
+                    <a:blip r:embed="rId5" cstate="print">
                       <a:extLst>
                         <a:ext uri="{28A0092B-C50C-407E-A947-70E740481C1C}">
                           <a14:useLocalDpi xmlns:a14="http://schemas.microsoft.com/office/drawing/2010/main" val="0"/>
@@ -241,7 +240,7 @@
                   <pic:spPr bwMode="auto">
                     <a:xfrm>
                       <a:off x="0" y="0"/>
-                      <a:ext cx="5340907" cy="7520195"/>
+                      <a:ext cx="4783814" cy="6953726"/>
                     </a:xfrm>
                     <a:prstGeom prst="rect">
                       <a:avLst/>
@@ -672,7 +671,6 @@
   <w:style w:type="character" w:default="1" w:styleId="DefaultParagraphFont">
     <w:name w:val="Default Paragraph Font"/>
     <w:uiPriority w:val="1"/>
-    <w:semiHidden/>
     <w:unhideWhenUsed/>
   </w:style>
   <w:style w:type="table" w:default="1" w:styleId="TableNormal">

</xml_diff>

<commit_message>
Project 1 u3178318 update 3
</commit_message>
<xml_diff>
--- a/Project1/U3178318/FLOW CHART/FLOW_CHART_11055_U3178318.docx
+++ b/Project1/U3178318/FLOW CHART/FLOW_CHART_11055_U3178318.docx
@@ -203,15 +203,18 @@
       </w:pPr>
     </w:p>
     <w:p>
+      <w:pPr>
+        <w:jc w:val="center"/>
+      </w:pPr>
       <w:r>
         <w:rPr>
           <w:noProof/>
         </w:rPr>
         <w:drawing>
-          <wp:inline distT="0" distB="0" distL="0" distR="0" wp14:anchorId="7126C695" wp14:editId="4FD89633">
-            <wp:extent cx="4780866" cy="6949440"/>
+          <wp:inline distT="0" distB="0" distL="0" distR="0" wp14:anchorId="47C29860" wp14:editId="2FE83421">
+            <wp:extent cx="5213345" cy="7578090"/>
             <wp:effectExtent l="0" t="0" r="0" b="3810"/>
-            <wp:docPr id="6" name="Picture 6"/>
+            <wp:docPr id="2" name="Picture 2"/>
             <wp:cNvGraphicFramePr>
               <a:graphicFrameLocks xmlns:a="http://schemas.openxmlformats.org/drawingml/2006/main" noChangeAspect="1"/>
             </wp:cNvGraphicFramePr>
@@ -219,13 +222,13 @@
               <a:graphicData uri="http://schemas.openxmlformats.org/drawingml/2006/picture">
                 <pic:pic xmlns:pic="http://schemas.openxmlformats.org/drawingml/2006/picture">
                   <pic:nvPicPr>
-                    <pic:cNvPr id="0" name="Picture 3"/>
+                    <pic:cNvPr id="0" name="Picture 2"/>
                     <pic:cNvPicPr>
                       <a:picLocks noChangeAspect="1" noChangeArrowheads="1"/>
                     </pic:cNvPicPr>
                   </pic:nvPicPr>
                   <pic:blipFill>
-                    <a:blip r:embed="rId5" cstate="print">
+                    <a:blip r:embed="rId5">
                       <a:extLst>
                         <a:ext uri="{28A0092B-C50C-407E-A947-70E740481C1C}">
                           <a14:useLocalDpi xmlns:a14="http://schemas.microsoft.com/office/drawing/2010/main" val="0"/>
@@ -240,7 +243,7 @@
                   <pic:spPr bwMode="auto">
                     <a:xfrm>
                       <a:off x="0" y="0"/>
-                      <a:ext cx="4783814" cy="6953726"/>
+                      <a:ext cx="5227333" cy="7598422"/>
                     </a:xfrm>
                     <a:prstGeom prst="rect">
                       <a:avLst/>
@@ -671,6 +674,7 @@
   <w:style w:type="character" w:default="1" w:styleId="DefaultParagraphFont">
     <w:name w:val="Default Paragraph Font"/>
     <w:uiPriority w:val="1"/>
+    <w:semiHidden/>
     <w:unhideWhenUsed/>
   </w:style>
   <w:style w:type="table" w:default="1" w:styleId="TableNormal">

</xml_diff>

<commit_message>
Project 1 u3178318 update 8
</commit_message>
<xml_diff>
--- a/Project1/U3178318/FLOW CHART/FLOW_CHART_11055_U3178318.docx
+++ b/Project1/U3178318/FLOW CHART/FLOW_CHART_11055_U3178318.docx
@@ -211,10 +211,10 @@
           <w:noProof/>
         </w:rPr>
         <w:drawing>
-          <wp:inline distT="0" distB="0" distL="0" distR="0" wp14:anchorId="47C29860" wp14:editId="2FE83421">
-            <wp:extent cx="5213345" cy="7578090"/>
-            <wp:effectExtent l="0" t="0" r="0" b="3810"/>
-            <wp:docPr id="2" name="Picture 2"/>
+          <wp:inline distT="0" distB="0" distL="0" distR="0" wp14:anchorId="3B45FDFF" wp14:editId="3EBCA2B1">
+            <wp:extent cx="5315568" cy="7726680"/>
+            <wp:effectExtent l="0" t="0" r="0" b="7620"/>
+            <wp:docPr id="3" name="Picture 3"/>
             <wp:cNvGraphicFramePr>
               <a:graphicFrameLocks xmlns:a="http://schemas.openxmlformats.org/drawingml/2006/main" noChangeAspect="1"/>
             </wp:cNvGraphicFramePr>
@@ -243,7 +243,7 @@
                   <pic:spPr bwMode="auto">
                     <a:xfrm>
                       <a:off x="0" y="0"/>
-                      <a:ext cx="5227333" cy="7598422"/>
+                      <a:ext cx="5332130" cy="7750754"/>
                     </a:xfrm>
                     <a:prstGeom prst="rect">
                       <a:avLst/>

</xml_diff>

<commit_message>
Project 1 u3178318 update 9
</commit_message>
<xml_diff>
--- a/Project1/U3178318/FLOW CHART/FLOW_CHART_11055_U3178318.docx
+++ b/Project1/U3178318/FLOW CHART/FLOW_CHART_11055_U3178318.docx
@@ -211,10 +211,10 @@
           <w:noProof/>
         </w:rPr>
         <w:drawing>
-          <wp:inline distT="0" distB="0" distL="0" distR="0" wp14:anchorId="3B45FDFF" wp14:editId="3EBCA2B1">
-            <wp:extent cx="5315568" cy="7726680"/>
-            <wp:effectExtent l="0" t="0" r="0" b="7620"/>
-            <wp:docPr id="3" name="Picture 3"/>
+          <wp:inline distT="0" distB="0" distL="0" distR="0" wp14:anchorId="7BE5D93E" wp14:editId="5876CE7F">
+            <wp:extent cx="5965372" cy="7801274"/>
+            <wp:effectExtent l="0" t="0" r="0" b="9525"/>
+            <wp:docPr id="2" name="Picture 2"/>
             <wp:cNvGraphicFramePr>
               <a:graphicFrameLocks xmlns:a="http://schemas.openxmlformats.org/drawingml/2006/main" noChangeAspect="1"/>
             </wp:cNvGraphicFramePr>
@@ -243,7 +243,7 @@
                   <pic:spPr bwMode="auto">
                     <a:xfrm>
                       <a:off x="0" y="0"/>
-                      <a:ext cx="5332130" cy="7750754"/>
+                      <a:ext cx="5979413" cy="7819636"/>
                     </a:xfrm>
                     <a:prstGeom prst="rect">
                       <a:avLst/>

</xml_diff>

<commit_message>
Project 1 u3178318 update 10
</commit_message>
<xml_diff>
--- a/Project1/U3178318/FLOW CHART/FLOW_CHART_11055_U3178318.docx
+++ b/Project1/U3178318/FLOW CHART/FLOW_CHART_11055_U3178318.docx
@@ -211,10 +211,10 @@
           <w:noProof/>
         </w:rPr>
         <w:drawing>
-          <wp:inline distT="0" distB="0" distL="0" distR="0" wp14:anchorId="7BE5D93E" wp14:editId="5876CE7F">
+          <wp:inline distT="0" distB="0" distL="0" distR="0" wp14:anchorId="787F50E5" wp14:editId="41457AB5">
             <wp:extent cx="5965372" cy="7801274"/>
             <wp:effectExtent l="0" t="0" r="0" b="9525"/>
-            <wp:docPr id="2" name="Picture 2"/>
+            <wp:docPr id="3" name="Picture 3"/>
             <wp:cNvGraphicFramePr>
               <a:graphicFrameLocks xmlns:a="http://schemas.openxmlformats.org/drawingml/2006/main" noChangeAspect="1"/>
             </wp:cNvGraphicFramePr>
@@ -243,7 +243,7 @@
                   <pic:spPr bwMode="auto">
                     <a:xfrm>
                       <a:off x="0" y="0"/>
-                      <a:ext cx="5979413" cy="7819636"/>
+                      <a:ext cx="5976643" cy="7816014"/>
                     </a:xfrm>
                     <a:prstGeom prst="rect">
                       <a:avLst/>

</xml_diff>